<commit_message>
- doc updates and pfs for 1.1 release
</commit_message>
<xml_diff>
--- a/castor/trunk/docs/CastorTutorial.docx
+++ b/castor/trunk/docs/CastorTutorial.docx
@@ -64,7 +64,7 @@
       </w:pPr>
       <w:bookmarkStart w:id="1" w:name="_Toc188978430"/>
       <w:bookmarkStart w:id="2" w:name="_Toc260219203"/>
-      <w:bookmarkStart w:id="3" w:name="_Toc268447071"/>
+      <w:bookmarkStart w:id="3" w:name="_Toc269603705"/>
       <w:r>
         <w:t xml:space="preserve">Introduction to </w:t>
       </w:r>
@@ -130,19 +130,13 @@
         <w:t xml:space="preserve">Last updated: </w:t>
       </w:r>
       <w:r>
-        <w:t>Ju</w:t>
-      </w:r>
-      <w:r>
-        <w:t>l</w:t>
-      </w:r>
-      <w:r>
-        <w:t xml:space="preserve"> </w:t>
-      </w:r>
-      <w:r>
-        <w:t>2</w:t>
-      </w:r>
-      <w:r>
-        <w:t>7</w:t>
+        <w:t>Aug</w:t>
+      </w:r>
+      <w:r>
+        <w:t xml:space="preserve"> </w:t>
+      </w:r>
+      <w:r>
+        <w:t>10</w:t>
       </w:r>
       <w:r>
         <w:rPr>
@@ -192,19 +186,13 @@
         </w:rPr>
       </w:pPr>
       <w:r>
-        <w:t>Ju</w:t>
-      </w:r>
-      <w:r>
-        <w:t>l</w:t>
-      </w:r>
-      <w:r>
-        <w:t xml:space="preserve"> </w:t>
-      </w:r>
-      <w:r>
-        <w:t>2</w:t>
-      </w:r>
-      <w:r>
-        <w:t>7</w:t>
+        <w:t>Aug</w:t>
+      </w:r>
+      <w:r>
+        <w:t xml:space="preserve"> </w:t>
+      </w:r>
+      <w:r>
+        <w:t>10</w:t>
       </w:r>
       <w:r>
         <w:rPr>
@@ -372,63 +360,6 @@
       <w:r>
         <w:fldChar w:fldCharType="separate"/>
       </w:r>
-      <w:hyperlink w:anchor="_Toc268447071" w:history="1">
-        <w:r>
-          <w:rPr>
-            <w:rStyle w:val="Hyperlink"/>
-            <w:noProof/>
-          </w:rPr>
-          <w:t>Introduction to Logic Programming in C++</w:t>
-        </w:r>
-        <w:r>
-          <w:rPr>
-            <w:noProof/>
-            <w:webHidden/>
-          </w:rPr>
-          <w:tab/>
-        </w:r>
-        <w:r>
-          <w:rPr>
-            <w:noProof/>
-            <w:webHidden/>
-          </w:rPr>
-          <w:fldChar w:fldCharType="begin"/>
-        </w:r>
-        <w:r>
-          <w:rPr>
-            <w:noProof/>
-            <w:webHidden/>
-          </w:rPr>
-          <w:instrText xml:space="preserve"> PAGEREF _Toc268447071 \h </w:instrText>
-        </w:r>
-        <w:r>
-          <w:rPr>
-            <w:noProof/>
-            <w:webHidden/>
-          </w:rPr>
-        </w:r>
-        <w:r>
-          <w:rPr>
-            <w:noProof/>
-            <w:webHidden/>
-          </w:rPr>
-          <w:fldChar w:fldCharType="separate"/>
-        </w:r>
-        <w:r>
-          <w:rPr>
-            <w:noProof/>
-            <w:webHidden/>
-          </w:rPr>
-          <w:t>1</w:t>
-        </w:r>
-        <w:r>
-          <w:rPr>
-            <w:noProof/>
-            <w:webHidden/>
-          </w:rPr>
-          <w:fldChar w:fldCharType="end"/>
-        </w:r>
-      </w:hyperlink>
     </w:p>
     <w:p>
       <w:pPr>
@@ -445,7 +376,7 @@
           <w:szCs w:val="22"/>
         </w:rPr>
       </w:pPr>
-      <w:hyperlink w:anchor="_Toc268447072" w:history="1">
+      <w:hyperlink w:anchor="_Toc269603706" w:history="1">
         <w:r>
           <w:rPr>
             <w:rStyle w:val="Hyperlink"/>
@@ -490,7 +421,7 @@
             <w:noProof/>
             <w:webHidden/>
           </w:rPr>
-          <w:instrText xml:space="preserve"> PAGEREF _Toc268447072 \h </w:instrText>
+          <w:instrText xml:space="preserve"> PAGEREF _Toc269603706 \h </w:instrText>
         </w:r>
         <w:r>
           <w:rPr>
@@ -531,7 +462,7 @@
           <w:szCs w:val="22"/>
         </w:rPr>
       </w:pPr>
-      <w:hyperlink w:anchor="_Toc268447073" w:history="1">
+      <w:hyperlink w:anchor="_Toc269603707" w:history="1">
         <w:r>
           <w:rPr>
             <w:rStyle w:val="Hyperlink"/>
@@ -574,7 +505,7 @@
             <w:noProof/>
             <w:webHidden/>
           </w:rPr>
-          <w:instrText xml:space="preserve"> PAGEREF _Toc268447073 \h </w:instrText>
+          <w:instrText xml:space="preserve"> PAGEREF _Toc269603707 \h </w:instrText>
         </w:r>
         <w:r>
           <w:rPr>
@@ -615,7 +546,7 @@
           <w:szCs w:val="22"/>
         </w:rPr>
       </w:pPr>
-      <w:hyperlink w:anchor="_Toc268447074" w:history="1">
+      <w:hyperlink w:anchor="_Toc269603708" w:history="1">
         <w:r>
           <w:rPr>
             <w:rStyle w:val="Hyperlink"/>
@@ -658,7 +589,7 @@
             <w:noProof/>
             <w:webHidden/>
           </w:rPr>
-          <w:instrText xml:space="preserve"> PAGEREF _Toc268447074 \h </w:instrText>
+          <w:instrText xml:space="preserve"> PAGEREF _Toc269603708 \h </w:instrText>
         </w:r>
         <w:r>
           <w:rPr>
@@ -703,7 +634,7 @@
           <w:szCs w:val="22"/>
         </w:rPr>
       </w:pPr>
-      <w:hyperlink w:anchor="_Toc268447075" w:history="1">
+      <w:hyperlink w:anchor="_Toc269603709" w:history="1">
         <w:r>
           <w:rPr>
             <w:rStyle w:val="Hyperlink"/>
@@ -746,7 +677,7 @@
             <w:noProof/>
             <w:webHidden/>
           </w:rPr>
-          <w:instrText xml:space="preserve"> PAGEREF _Toc268447075 \h </w:instrText>
+          <w:instrText xml:space="preserve"> PAGEREF _Toc269603709 \h </w:instrText>
         </w:r>
         <w:r>
           <w:rPr>
@@ -787,7 +718,7 @@
           <w:szCs w:val="22"/>
         </w:rPr>
       </w:pPr>
-      <w:hyperlink w:anchor="_Toc268447076" w:history="1">
+      <w:hyperlink w:anchor="_Toc269603710" w:history="1">
         <w:r>
           <w:rPr>
             <w:rStyle w:val="Hyperlink"/>
@@ -830,7 +761,7 @@
             <w:noProof/>
             <w:webHidden/>
           </w:rPr>
-          <w:instrText xml:space="preserve"> PAGEREF _Toc268447076 \h </w:instrText>
+          <w:instrText xml:space="preserve"> PAGEREF _Toc269603710 \h </w:instrText>
         </w:r>
         <w:r>
           <w:rPr>
@@ -871,7 +802,7 @@
           <w:szCs w:val="22"/>
         </w:rPr>
       </w:pPr>
-      <w:hyperlink w:anchor="_Toc268447077" w:history="1">
+      <w:hyperlink w:anchor="_Toc269603711" w:history="1">
         <w:r>
           <w:rPr>
             <w:rStyle w:val="Hyperlink"/>
@@ -914,7 +845,7 @@
             <w:noProof/>
             <w:webHidden/>
           </w:rPr>
-          <w:instrText xml:space="preserve"> PAGEREF _Toc268447077 \h </w:instrText>
+          <w:instrText xml:space="preserve"> PAGEREF _Toc269603711 \h </w:instrText>
         </w:r>
         <w:r>
           <w:rPr>
@@ -955,7 +886,7 @@
           <w:szCs w:val="22"/>
         </w:rPr>
       </w:pPr>
-      <w:hyperlink w:anchor="_Toc268447078" w:history="1">
+      <w:hyperlink w:anchor="_Toc269603712" w:history="1">
         <w:r>
           <w:rPr>
             <w:rStyle w:val="Hyperlink"/>
@@ -998,7 +929,7 @@
             <w:noProof/>
             <w:webHidden/>
           </w:rPr>
-          <w:instrText xml:space="preserve"> PAGEREF _Toc268447078 \h </w:instrText>
+          <w:instrText xml:space="preserve"> PAGEREF _Toc269603712 \h </w:instrText>
         </w:r>
         <w:r>
           <w:rPr>
@@ -1044,7 +975,7 @@
           <w:szCs w:val="22"/>
         </w:rPr>
       </w:pPr>
-      <w:hyperlink w:anchor="_Toc268447079" w:history="1">
+      <w:hyperlink w:anchor="_Toc269603713" w:history="1">
         <w:r>
           <w:rPr>
             <w:rStyle w:val="Hyperlink"/>
@@ -1089,7 +1020,7 @@
             <w:noProof/>
             <w:webHidden/>
           </w:rPr>
-          <w:instrText xml:space="preserve"> PAGEREF _Toc268447079 \h </w:instrText>
+          <w:instrText xml:space="preserve"> PAGEREF _Toc269603713 \h </w:instrText>
         </w:r>
         <w:r>
           <w:rPr>
@@ -1130,7 +1061,7 @@
           <w:szCs w:val="22"/>
         </w:rPr>
       </w:pPr>
-      <w:hyperlink w:anchor="_Toc268447080" w:history="1">
+      <w:hyperlink w:anchor="_Toc269603714" w:history="1">
         <w:r>
           <w:rPr>
             <w:rStyle w:val="Hyperlink"/>
@@ -1173,7 +1104,7 @@
             <w:noProof/>
             <w:webHidden/>
           </w:rPr>
-          <w:instrText xml:space="preserve"> PAGEREF _Toc268447080 \h </w:instrText>
+          <w:instrText xml:space="preserve"> PAGEREF _Toc269603714 \h </w:instrText>
         </w:r>
         <w:r>
           <w:rPr>
@@ -1214,7 +1145,7 @@
           <w:szCs w:val="22"/>
         </w:rPr>
       </w:pPr>
-      <w:hyperlink w:anchor="_Toc268447081" w:history="1">
+      <w:hyperlink w:anchor="_Toc269603715" w:history="1">
         <w:r>
           <w:rPr>
             <w:rStyle w:val="Hyperlink"/>
@@ -1257,7 +1188,7 @@
             <w:noProof/>
             <w:webHidden/>
           </w:rPr>
-          <w:instrText xml:space="preserve"> PAGEREF _Toc268447081 \h </w:instrText>
+          <w:instrText xml:space="preserve"> PAGEREF _Toc269603715 \h </w:instrText>
         </w:r>
         <w:r>
           <w:rPr>
@@ -1298,7 +1229,7 @@
           <w:szCs w:val="22"/>
         </w:rPr>
       </w:pPr>
-      <w:hyperlink w:anchor="_Toc268447082" w:history="1">
+      <w:hyperlink w:anchor="_Toc269603716" w:history="1">
         <w:r>
           <w:rPr>
             <w:rStyle w:val="Hyperlink"/>
@@ -1341,7 +1272,7 @@
             <w:noProof/>
             <w:webHidden/>
           </w:rPr>
-          <w:instrText xml:space="preserve"> PAGEREF _Toc268447082 \h </w:instrText>
+          <w:instrText xml:space="preserve"> PAGEREF _Toc269603716 \h </w:instrText>
         </w:r>
         <w:r>
           <w:rPr>
@@ -1382,7 +1313,7 @@
           <w:szCs w:val="22"/>
         </w:rPr>
       </w:pPr>
-      <w:hyperlink w:anchor="_Toc268447083" w:history="1">
+      <w:hyperlink w:anchor="_Toc269603717" w:history="1">
         <w:r>
           <w:rPr>
             <w:rStyle w:val="Hyperlink"/>
@@ -1425,7 +1356,7 @@
             <w:noProof/>
             <w:webHidden/>
           </w:rPr>
-          <w:instrText xml:space="preserve"> PAGEREF _Toc268447083 \h </w:instrText>
+          <w:instrText xml:space="preserve"> PAGEREF _Toc269603717 \h </w:instrText>
         </w:r>
         <w:r>
           <w:rPr>
@@ -1466,7 +1397,7 @@
           <w:szCs w:val="22"/>
         </w:rPr>
       </w:pPr>
-      <w:hyperlink w:anchor="_Toc268447084" w:history="1">
+      <w:hyperlink w:anchor="_Toc269603718" w:history="1">
         <w:r>
           <w:rPr>
             <w:rStyle w:val="Hyperlink"/>
@@ -1509,7 +1440,7 @@
             <w:noProof/>
             <w:webHidden/>
           </w:rPr>
-          <w:instrText xml:space="preserve"> PAGEREF _Toc268447084 \h </w:instrText>
+          <w:instrText xml:space="preserve"> PAGEREF _Toc269603718 \h </w:instrText>
         </w:r>
         <w:r>
           <w:rPr>
@@ -1550,7 +1481,7 @@
           <w:szCs w:val="22"/>
         </w:rPr>
       </w:pPr>
-      <w:hyperlink w:anchor="_Toc268447085" w:history="1">
+      <w:hyperlink w:anchor="_Toc269603719" w:history="1">
         <w:r>
           <w:rPr>
             <w:rStyle w:val="Hyperlink"/>
@@ -1593,7 +1524,7 @@
             <w:noProof/>
             <w:webHidden/>
           </w:rPr>
-          <w:instrText xml:space="preserve"> PAGEREF _Toc268447085 \h </w:instrText>
+          <w:instrText xml:space="preserve"> PAGEREF _Toc269603719 \h </w:instrText>
         </w:r>
         <w:r>
           <w:rPr>
@@ -1634,7 +1565,7 @@
           <w:szCs w:val="22"/>
         </w:rPr>
       </w:pPr>
-      <w:hyperlink w:anchor="_Toc268447086" w:history="1">
+      <w:hyperlink w:anchor="_Toc269603720" w:history="1">
         <w:r>
           <w:rPr>
             <w:rStyle w:val="Hyperlink"/>
@@ -1677,7 +1608,7 @@
             <w:noProof/>
             <w:webHidden/>
           </w:rPr>
-          <w:instrText xml:space="preserve"> PAGEREF _Toc268447086 \h </w:instrText>
+          <w:instrText xml:space="preserve"> PAGEREF _Toc269603720 \h </w:instrText>
         </w:r>
         <w:r>
           <w:rPr>
@@ -1718,7 +1649,7 @@
           <w:szCs w:val="22"/>
         </w:rPr>
       </w:pPr>
-      <w:hyperlink w:anchor="_Toc268447087" w:history="1">
+      <w:hyperlink w:anchor="_Toc269603721" w:history="1">
         <w:r>
           <w:rPr>
             <w:rStyle w:val="Hyperlink"/>
@@ -1761,7 +1692,7 @@
             <w:noProof/>
             <w:webHidden/>
           </w:rPr>
-          <w:instrText xml:space="preserve"> PAGEREF _Toc268447087 \h </w:instrText>
+          <w:instrText xml:space="preserve"> PAGEREF _Toc269603721 \h </w:instrText>
         </w:r>
         <w:r>
           <w:rPr>
@@ -1806,7 +1737,7 @@
           <w:szCs w:val="22"/>
         </w:rPr>
       </w:pPr>
-      <w:hyperlink w:anchor="_Toc268447088" w:history="1">
+      <w:hyperlink w:anchor="_Toc269603722" w:history="1">
         <w:r>
           <w:rPr>
             <w:rStyle w:val="Hyperlink"/>
@@ -1849,7 +1780,7 @@
             <w:noProof/>
             <w:webHidden/>
           </w:rPr>
-          <w:instrText xml:space="preserve"> PAGEREF _Toc268447088 \h </w:instrText>
+          <w:instrText xml:space="preserve"> PAGEREF _Toc269603722 \h </w:instrText>
         </w:r>
         <w:r>
           <w:rPr>
@@ -1894,7 +1825,7 @@
           <w:szCs w:val="22"/>
         </w:rPr>
       </w:pPr>
-      <w:hyperlink w:anchor="_Toc268447089" w:history="1">
+      <w:hyperlink w:anchor="_Toc269603723" w:history="1">
         <w:r>
           <w:rPr>
             <w:rStyle w:val="Hyperlink"/>
@@ -1937,7 +1868,7 @@
             <w:noProof/>
             <w:webHidden/>
           </w:rPr>
-          <w:instrText xml:space="preserve"> PAGEREF _Toc268447089 \h </w:instrText>
+          <w:instrText xml:space="preserve"> PAGEREF _Toc269603723 \h </w:instrText>
         </w:r>
         <w:r>
           <w:rPr>
@@ -1982,7 +1913,7 @@
           <w:szCs w:val="22"/>
         </w:rPr>
       </w:pPr>
-      <w:hyperlink w:anchor="_Toc268447090" w:history="1">
+      <w:hyperlink w:anchor="_Toc269603724" w:history="1">
         <w:r>
           <w:rPr>
             <w:rStyle w:val="Hyperlink"/>
@@ -2025,7 +1956,7 @@
             <w:noProof/>
             <w:webHidden/>
           </w:rPr>
-          <w:instrText xml:space="preserve"> PAGEREF _Toc268447090 \h </w:instrText>
+          <w:instrText xml:space="preserve"> PAGEREF _Toc269603724 \h </w:instrText>
         </w:r>
         <w:r>
           <w:rPr>
@@ -2070,7 +2001,7 @@
           <w:szCs w:val="22"/>
         </w:rPr>
       </w:pPr>
-      <w:hyperlink w:anchor="_Toc268447091" w:history="1">
+      <w:hyperlink w:anchor="_Toc269603725" w:history="1">
         <w:r>
           <w:rPr>
             <w:rStyle w:val="Hyperlink"/>
@@ -2113,7 +2044,7 @@
             <w:noProof/>
             <w:webHidden/>
           </w:rPr>
-          <w:instrText xml:space="preserve"> PAGEREF _Toc268447091 \h </w:instrText>
+          <w:instrText xml:space="preserve"> PAGEREF _Toc269603725 \h </w:instrText>
         </w:r>
         <w:r>
           <w:rPr>
@@ -2154,7 +2085,7 @@
           <w:szCs w:val="22"/>
         </w:rPr>
       </w:pPr>
-      <w:hyperlink w:anchor="_Toc268447092" w:history="1">
+      <w:hyperlink w:anchor="_Toc269603726" w:history="1">
         <w:r>
           <w:rPr>
             <w:rStyle w:val="Hyperlink"/>
@@ -2197,7 +2128,7 @@
             <w:noProof/>
             <w:webHidden/>
           </w:rPr>
-          <w:instrText xml:space="preserve"> PAGEREF _Toc268447092 \h </w:instrText>
+          <w:instrText xml:space="preserve"> PAGEREF _Toc269603726 \h </w:instrText>
         </w:r>
         <w:r>
           <w:rPr>
@@ -2238,7 +2169,7 @@
           <w:szCs w:val="22"/>
         </w:rPr>
       </w:pPr>
-      <w:hyperlink w:anchor="_Toc268447093" w:history="1">
+      <w:hyperlink w:anchor="_Toc269603727" w:history="1">
         <w:r>
           <w:rPr>
             <w:rStyle w:val="Hyperlink"/>
@@ -2281,7 +2212,7 @@
             <w:noProof/>
             <w:webHidden/>
           </w:rPr>
-          <w:instrText xml:space="preserve"> PAGEREF _Toc268447093 \h </w:instrText>
+          <w:instrText xml:space="preserve"> PAGEREF _Toc269603727 \h </w:instrText>
         </w:r>
         <w:r>
           <w:rPr>
@@ -2322,7 +2253,7 @@
           <w:szCs w:val="22"/>
         </w:rPr>
       </w:pPr>
-      <w:hyperlink w:anchor="_Toc268447094" w:history="1">
+      <w:hyperlink w:anchor="_Toc269603728" w:history="1">
         <w:r>
           <w:rPr>
             <w:rStyle w:val="Hyperlink"/>
@@ -2365,7 +2296,7 @@
             <w:noProof/>
             <w:webHidden/>
           </w:rPr>
-          <w:instrText xml:space="preserve"> PAGEREF _Toc268447094 \h </w:instrText>
+          <w:instrText xml:space="preserve"> PAGEREF _Toc269603728 \h </w:instrText>
         </w:r>
         <w:r>
           <w:rPr>
@@ -2406,7 +2337,7 @@
           <w:szCs w:val="22"/>
         </w:rPr>
       </w:pPr>
-      <w:hyperlink w:anchor="_Toc268447095" w:history="1">
+      <w:hyperlink w:anchor="_Toc269603729" w:history="1">
         <w:r>
           <w:rPr>
             <w:rStyle w:val="Hyperlink"/>
@@ -2449,7 +2380,7 @@
             <w:noProof/>
             <w:webHidden/>
           </w:rPr>
-          <w:instrText xml:space="preserve"> PAGEREF _Toc268447095 \h </w:instrText>
+          <w:instrText xml:space="preserve"> PAGEREF _Toc269603729 \h </w:instrText>
         </w:r>
         <w:r>
           <w:rPr>
@@ -2495,7 +2426,7 @@
           <w:szCs w:val="22"/>
         </w:rPr>
       </w:pPr>
-      <w:hyperlink w:anchor="_Toc268447096" w:history="1">
+      <w:hyperlink w:anchor="_Toc269603730" w:history="1">
         <w:r>
           <w:rPr>
             <w:rStyle w:val="Hyperlink"/>
@@ -2540,7 +2471,7 @@
             <w:noProof/>
             <w:webHidden/>
           </w:rPr>
-          <w:instrText xml:space="preserve"> PAGEREF _Toc268447096 \h </w:instrText>
+          <w:instrText xml:space="preserve"> PAGEREF _Toc269603730 \h </w:instrText>
         </w:r>
         <w:r>
           <w:rPr>
@@ -2581,7 +2512,7 @@
           <w:szCs w:val="22"/>
         </w:rPr>
       </w:pPr>
-      <w:hyperlink w:anchor="_Toc268447097" w:history="1">
+      <w:hyperlink w:anchor="_Toc269603731" w:history="1">
         <w:r>
           <w:rPr>
             <w:rStyle w:val="Hyperlink"/>
@@ -2608,7 +2539,7 @@
             <w:noProof/>
             <w:webHidden/>
           </w:rPr>
-          <w:instrText xml:space="preserve"> PAGEREF _Toc268447097 \h </w:instrText>
+          <w:instrText xml:space="preserve"> PAGEREF _Toc269603731 \h </w:instrText>
         </w:r>
         <w:r>
           <w:rPr>
@@ -2649,7 +2580,7 @@
           <w:szCs w:val="22"/>
         </w:rPr>
       </w:pPr>
-      <w:hyperlink w:anchor="_Toc268447098" w:history="1">
+      <w:hyperlink w:anchor="_Toc269603732" w:history="1">
         <w:r>
           <w:rPr>
             <w:rStyle w:val="Hyperlink"/>
@@ -2677,7 +2608,7 @@
             <w:noProof/>
             <w:webHidden/>
           </w:rPr>
-          <w:instrText xml:space="preserve"> PAGEREF _Toc268447098 \h </w:instrText>
+          <w:instrText xml:space="preserve"> PAGEREF _Toc269603732 \h </w:instrText>
         </w:r>
         <w:r>
           <w:rPr>
@@ -2718,7 +2649,7 @@
           <w:szCs w:val="22"/>
         </w:rPr>
       </w:pPr>
-      <w:hyperlink w:anchor="_Toc268447099" w:history="1">
+      <w:hyperlink w:anchor="_Toc269603733" w:history="1">
         <w:r>
           <w:rPr>
             <w:rStyle w:val="Hyperlink"/>
@@ -2745,7 +2676,7 @@
             <w:noProof/>
             <w:webHidden/>
           </w:rPr>
-          <w:instrText xml:space="preserve"> PAGEREF _Toc268447099 \h </w:instrText>
+          <w:instrText xml:space="preserve"> PAGEREF _Toc269603733 \h </w:instrText>
         </w:r>
         <w:r>
           <w:rPr>
@@ -2791,7 +2722,7 @@
           <w:szCs w:val="22"/>
         </w:rPr>
       </w:pPr>
-      <w:hyperlink w:anchor="_Toc268447100" w:history="1">
+      <w:hyperlink w:anchor="_Toc269603734" w:history="1">
         <w:r>
           <w:rPr>
             <w:rStyle w:val="Hyperlink"/>
@@ -2836,7 +2767,7 @@
             <w:noProof/>
             <w:webHidden/>
           </w:rPr>
-          <w:instrText xml:space="preserve"> PAGEREF _Toc268447100 \h </w:instrText>
+          <w:instrText xml:space="preserve"> PAGEREF _Toc269603734 \h </w:instrText>
         </w:r>
         <w:r>
           <w:rPr>
@@ -2877,7 +2808,7 @@
           <w:szCs w:val="22"/>
         </w:rPr>
       </w:pPr>
-      <w:hyperlink w:anchor="_Toc268447101" w:history="1">
+      <w:hyperlink w:anchor="_Toc269603735" w:history="1">
         <w:r>
           <w:rPr>
             <w:rStyle w:val="Hyperlink"/>
@@ -2904,7 +2835,7 @@
             <w:noProof/>
             <w:webHidden/>
           </w:rPr>
-          <w:instrText xml:space="preserve"> PAGEREF _Toc268447101 \h </w:instrText>
+          <w:instrText xml:space="preserve"> PAGEREF _Toc269603735 \h </w:instrText>
         </w:r>
         <w:r>
           <w:rPr>
@@ -2945,7 +2876,7 @@
           <w:szCs w:val="22"/>
         </w:rPr>
       </w:pPr>
-      <w:hyperlink w:anchor="_Toc268447102" w:history="1">
+      <w:hyperlink w:anchor="_Toc269603736" w:history="1">
         <w:r>
           <w:rPr>
             <w:rStyle w:val="Hyperlink"/>
@@ -2972,7 +2903,7 @@
             <w:noProof/>
             <w:webHidden/>
           </w:rPr>
-          <w:instrText xml:space="preserve"> PAGEREF _Toc268447102 \h </w:instrText>
+          <w:instrText xml:space="preserve"> PAGEREF _Toc269603736 \h </w:instrText>
         </w:r>
         <w:r>
           <w:rPr>
@@ -3013,7 +2944,7 @@
           <w:szCs w:val="22"/>
         </w:rPr>
       </w:pPr>
-      <w:hyperlink w:anchor="_Toc268447103" w:history="1">
+      <w:hyperlink w:anchor="_Toc269603737" w:history="1">
         <w:r>
           <w:rPr>
             <w:rStyle w:val="Hyperlink"/>
@@ -3040,7 +2971,7 @@
             <w:noProof/>
             <w:webHidden/>
           </w:rPr>
-          <w:instrText xml:space="preserve"> PAGEREF _Toc268447103 \h </w:instrText>
+          <w:instrText xml:space="preserve"> PAGEREF _Toc269603737 \h </w:instrText>
         </w:r>
         <w:r>
           <w:rPr>
@@ -3086,7 +3017,7 @@
           <w:szCs w:val="22"/>
         </w:rPr>
       </w:pPr>
-      <w:hyperlink w:anchor="_Toc268447104" w:history="1">
+      <w:hyperlink w:anchor="_Toc269603738" w:history="1">
         <w:r>
           <w:rPr>
             <w:rStyle w:val="Hyperlink"/>
@@ -3131,7 +3062,7 @@
             <w:noProof/>
             <w:webHidden/>
           </w:rPr>
-          <w:instrText xml:space="preserve"> PAGEREF _Toc268447104 \h </w:instrText>
+          <w:instrText xml:space="preserve"> PAGEREF _Toc269603738 \h </w:instrText>
         </w:r>
         <w:r>
           <w:rPr>
@@ -3172,7 +3103,7 @@
           <w:szCs w:val="22"/>
         </w:rPr>
       </w:pPr>
-      <w:hyperlink w:anchor="_Toc268447105" w:history="1">
+      <w:hyperlink w:anchor="_Toc269603739" w:history="1">
         <w:r>
           <w:rPr>
             <w:rStyle w:val="Hyperlink"/>
@@ -3199,7 +3130,7 @@
             <w:noProof/>
             <w:webHidden/>
           </w:rPr>
-          <w:instrText xml:space="preserve"> PAGEREF _Toc268447105 \h </w:instrText>
+          <w:instrText xml:space="preserve"> PAGEREF _Toc269603739 \h </w:instrText>
         </w:r>
         <w:r>
           <w:rPr>
@@ -3240,7 +3171,7 @@
           <w:szCs w:val="22"/>
         </w:rPr>
       </w:pPr>
-      <w:hyperlink w:anchor="_Toc268447106" w:history="1">
+      <w:hyperlink w:anchor="_Toc269603740" w:history="1">
         <w:r>
           <w:rPr>
             <w:rStyle w:val="Hyperlink"/>
@@ -3267,7 +3198,7 @@
             <w:noProof/>
             <w:webHidden/>
           </w:rPr>
-          <w:instrText xml:space="preserve"> PAGEREF _Toc268447106 \h </w:instrText>
+          <w:instrText xml:space="preserve"> PAGEREF _Toc269603740 \h </w:instrText>
         </w:r>
         <w:r>
           <w:rPr>
@@ -3313,7 +3244,7 @@
           <w:szCs w:val="22"/>
         </w:rPr>
       </w:pPr>
-      <w:hyperlink w:anchor="_Toc268447107" w:history="1">
+      <w:hyperlink w:anchor="_Toc269603741" w:history="1">
         <w:r>
           <w:rPr>
             <w:rStyle w:val="Hyperlink"/>
@@ -3358,7 +3289,7 @@
             <w:noProof/>
             <w:webHidden/>
           </w:rPr>
-          <w:instrText xml:space="preserve"> PAGEREF _Toc268447107 \h </w:instrText>
+          <w:instrText xml:space="preserve"> PAGEREF _Toc269603741 \h </w:instrText>
         </w:r>
         <w:r>
           <w:rPr>
@@ -3399,7 +3330,7 @@
           <w:szCs w:val="22"/>
         </w:rPr>
       </w:pPr>
-      <w:hyperlink w:anchor="_Toc268447108" w:history="1">
+      <w:hyperlink w:anchor="_Toc269603742" w:history="1">
         <w:r>
           <w:rPr>
             <w:rStyle w:val="Hyperlink"/>
@@ -3426,7 +3357,7 @@
             <w:noProof/>
             <w:webHidden/>
           </w:rPr>
-          <w:instrText xml:space="preserve"> PAGEREF _Toc268447108 \h </w:instrText>
+          <w:instrText xml:space="preserve"> PAGEREF _Toc269603742 \h </w:instrText>
         </w:r>
         <w:r>
           <w:rPr>
@@ -3467,7 +3398,7 @@
           <w:szCs w:val="22"/>
         </w:rPr>
       </w:pPr>
-      <w:hyperlink w:anchor="_Toc268447109" w:history="1">
+      <w:hyperlink w:anchor="_Toc269603743" w:history="1">
         <w:r>
           <w:rPr>
             <w:rStyle w:val="Hyperlink"/>
@@ -3494,7 +3425,7 @@
             <w:noProof/>
             <w:webHidden/>
           </w:rPr>
-          <w:instrText xml:space="preserve"> PAGEREF _Toc268447109 \h </w:instrText>
+          <w:instrText xml:space="preserve"> PAGEREF _Toc269603743 \h </w:instrText>
         </w:r>
         <w:r>
           <w:rPr>
@@ -3535,7 +3466,7 @@
           <w:szCs w:val="22"/>
         </w:rPr>
       </w:pPr>
-      <w:hyperlink w:anchor="_Toc268447110" w:history="1">
+      <w:hyperlink w:anchor="_Toc269603744" w:history="1">
         <w:r>
           <w:rPr>
             <w:rStyle w:val="Hyperlink"/>
@@ -3562,7 +3493,7 @@
             <w:noProof/>
             <w:webHidden/>
           </w:rPr>
-          <w:instrText xml:space="preserve"> PAGEREF _Toc268447110 \h </w:instrText>
+          <w:instrText xml:space="preserve"> PAGEREF _Toc269603744 \h </w:instrText>
         </w:r>
         <w:r>
           <w:rPr>
@@ -3603,7 +3534,7 @@
           <w:szCs w:val="22"/>
         </w:rPr>
       </w:pPr>
-      <w:hyperlink w:anchor="_Toc268447111" w:history="1">
+      <w:hyperlink w:anchor="_Toc269603745" w:history="1">
         <w:r>
           <w:rPr>
             <w:rStyle w:val="Hyperlink"/>
@@ -3631,7 +3562,7 @@
             <w:noProof/>
             <w:webHidden/>
           </w:rPr>
-          <w:instrText xml:space="preserve"> PAGEREF _Toc268447111 \h </w:instrText>
+          <w:instrText xml:space="preserve"> PAGEREF _Toc269603745 \h </w:instrText>
         </w:r>
         <w:r>
           <w:rPr>
@@ -3677,7 +3608,7 @@
           <w:szCs w:val="22"/>
         </w:rPr>
       </w:pPr>
-      <w:hyperlink w:anchor="_Toc268447112" w:history="1">
+      <w:hyperlink w:anchor="_Toc269603746" w:history="1">
         <w:r>
           <w:rPr>
             <w:rStyle w:val="Hyperlink"/>
@@ -3722,7 +3653,7 @@
             <w:noProof/>
             <w:webHidden/>
           </w:rPr>
-          <w:instrText xml:space="preserve"> PAGEREF _Toc268447112 \h </w:instrText>
+          <w:instrText xml:space="preserve"> PAGEREF _Toc269603746 \h </w:instrText>
         </w:r>
         <w:r>
           <w:rPr>
@@ -3966,7 +3897,7 @@
         <w:pStyle w:val="Heading1"/>
       </w:pPr>
       <w:bookmarkStart w:id="4" w:name="_Toc152342154"/>
-      <w:bookmarkStart w:id="5" w:name="_Toc268447072"/>
+      <w:bookmarkStart w:id="5" w:name="_Toc269603706"/>
       <w:r>
         <w:t>The Logic paradigm</w:t>
       </w:r>
@@ -4802,7 +4733,7 @@
         <w:pStyle w:val="Heading2"/>
       </w:pPr>
       <w:bookmarkStart w:id="6" w:name="_Toc152342155"/>
-      <w:bookmarkStart w:id="7" w:name="_Toc268447073"/>
+      <w:bookmarkStart w:id="7" w:name="_Toc269603707"/>
       <w:r>
         <w:t>Facts</w:t>
       </w:r>
@@ -5532,7 +5463,7 @@
         <w:pStyle w:val="Heading2"/>
       </w:pPr>
       <w:bookmarkStart w:id="8" w:name="_Toc152342156"/>
-      <w:bookmarkStart w:id="9" w:name="_Toc268447074"/>
+      <w:bookmarkStart w:id="9" w:name="_Toc269603708"/>
       <w:r>
         <w:t>Rules</w:t>
       </w:r>
@@ -5893,7 +5824,7 @@
         <w:pStyle w:val="Heading3"/>
       </w:pPr>
       <w:bookmarkStart w:id="10" w:name="_Toc152342157"/>
-      <w:bookmarkStart w:id="11" w:name="_Toc268447075"/>
+      <w:bookmarkStart w:id="11" w:name="_Toc269603709"/>
       <w:r>
         <w:t>Recursive rules</w:t>
       </w:r>
@@ -6087,7 +6018,7 @@
         <w:pStyle w:val="Heading2"/>
       </w:pPr>
       <w:bookmarkStart w:id="12" w:name="_Toc152342158"/>
-      <w:bookmarkStart w:id="13" w:name="_Toc268447076"/>
+      <w:bookmarkStart w:id="13" w:name="_Toc269603710"/>
       <w:r>
         <w:t>Queries</w:t>
       </w:r>
@@ -6228,7 +6159,7 @@
         <w:pStyle w:val="Heading2"/>
       </w:pPr>
       <w:bookmarkStart w:id="14" w:name="_Toc152342159"/>
-      <w:bookmarkStart w:id="15" w:name="_Toc268447077"/>
+      <w:bookmarkStart w:id="15" w:name="_Toc269603711"/>
       <w:r>
         <w:t>C</w:t>
       </w:r>
@@ -6690,7 +6621,7 @@
       <w:pPr>
         <w:pStyle w:val="Heading2"/>
       </w:pPr>
-      <w:bookmarkStart w:id="16" w:name="_Toc268447078"/>
+      <w:bookmarkStart w:id="16" w:name="_Toc269603712"/>
       <w:r>
         <w:t>Summary</w:t>
       </w:r>
@@ -6868,7 +6799,7 @@
         <w:pStyle w:val="Heading1"/>
       </w:pPr>
       <w:bookmarkStart w:id="17" w:name="_Toc152342160"/>
-      <w:bookmarkStart w:id="18" w:name="_Toc268447079"/>
+      <w:bookmarkStart w:id="18" w:name="_Toc269603713"/>
       <w:r>
         <w:t>Logic Programming in C++</w:t>
       </w:r>
@@ -12633,7 +12564,7 @@
       </w:pPr>
       <w:bookmarkStart w:id="19" w:name="_Ref152225935"/>
       <w:bookmarkStart w:id="20" w:name="_Toc152342161"/>
-      <w:bookmarkStart w:id="21" w:name="_Toc268447080"/>
+      <w:bookmarkStart w:id="21" w:name="_Toc269603714"/>
       <w:r>
         <w:t>T</w:t>
       </w:r>
@@ -12896,7 +12827,7 @@
       <w:bookmarkStart w:id="22" w:name="_Ref152225846"/>
       <w:bookmarkStart w:id="23" w:name="_Ref152225917"/>
       <w:bookmarkStart w:id="24" w:name="_Toc152342162"/>
-      <w:bookmarkStart w:id="25" w:name="_Toc268447081"/>
+      <w:bookmarkStart w:id="25" w:name="_Toc269603715"/>
       <w:r>
         <w:t>lref</w:t>
       </w:r>
@@ -14069,7 +14000,7 @@
       </w:pPr>
       <w:bookmarkStart w:id="26" w:name="_Ref139614023"/>
       <w:bookmarkStart w:id="27" w:name="_Toc152342163"/>
-      <w:bookmarkStart w:id="28" w:name="_Toc268447082"/>
+      <w:bookmarkStart w:id="28" w:name="_Toc269603716"/>
       <w:r>
         <w:t>Rela</w:t>
       </w:r>
@@ -14595,7 +14526,7 @@
         </w:numPr>
       </w:pPr>
       <w:bookmarkStart w:id="29" w:name="_Toc152342164"/>
-      <w:bookmarkStart w:id="30" w:name="_Toc268447083"/>
+      <w:bookmarkStart w:id="30" w:name="_Toc269603717"/>
       <w:r>
         <w:t>Evaluating Queries</w:t>
       </w:r>
@@ -18678,7 +18609,7 @@
         </w:numPr>
       </w:pPr>
       <w:bookmarkStart w:id="31" w:name="_Toc152342165"/>
-      <w:bookmarkStart w:id="32" w:name="_Toc268447084"/>
+      <w:bookmarkStart w:id="32" w:name="_Toc269603718"/>
       <w:r>
         <w:t>Recursive Rules</w:t>
       </w:r>
@@ -19794,7 +19725,7 @@
       </w:pPr>
       <w:bookmarkStart w:id="33" w:name="_Ref152338043"/>
       <w:bookmarkStart w:id="34" w:name="_Toc152342166"/>
-      <w:bookmarkStart w:id="35" w:name="_Toc268447085"/>
+      <w:bookmarkStart w:id="35" w:name="_Toc269603719"/>
       <w:r>
         <w:t>Dynamic</w:t>
       </w:r>
@@ -22160,7 +22091,7 @@
         </w:numPr>
       </w:pPr>
       <w:bookmarkStart w:id="36" w:name="_Ref189287596"/>
-      <w:bookmarkStart w:id="37" w:name="_Toc268447086"/>
+      <w:bookmarkStart w:id="37" w:name="_Toc269603720"/>
       <w:r>
         <w:t xml:space="preserve">Inline </w:t>
       </w:r>
@@ -24795,7 +24726,7 @@
         </w:numPr>
       </w:pPr>
       <w:bookmarkStart w:id="38" w:name="_Toc152342167"/>
-      <w:bookmarkStart w:id="39" w:name="_Toc268447087"/>
+      <w:bookmarkStart w:id="39" w:name="_Toc269603721"/>
       <w:r>
         <w:lastRenderedPageBreak/>
         <w:t>Sequences</w:t>
@@ -25037,7 +24968,7 @@
       </w:pPr>
       <w:bookmarkStart w:id="40" w:name="_Ref139616074"/>
       <w:bookmarkStart w:id="41" w:name="_Toc152342168"/>
-      <w:bookmarkStart w:id="42" w:name="_Toc268447088"/>
+      <w:bookmarkStart w:id="42" w:name="_Toc269603722"/>
       <w:r>
         <w:t>Generating</w:t>
       </w:r>
@@ -27665,7 +27596,7 @@
         </w:numPr>
       </w:pPr>
       <w:bookmarkStart w:id="43" w:name="_Toc152342169"/>
-      <w:bookmarkStart w:id="44" w:name="_Toc268447089"/>
+      <w:bookmarkStart w:id="44" w:name="_Toc269603723"/>
       <w:r>
         <w:t>Iterating over sequences</w:t>
       </w:r>
@@ -31408,7 +31339,7 @@
           <w:numId w:val="12"/>
         </w:numPr>
       </w:pPr>
-      <w:bookmarkStart w:id="46" w:name="_Toc268447090"/>
+      <w:bookmarkStart w:id="46" w:name="_Toc269603724"/>
       <w:r>
         <w:t>Unification</w:t>
       </w:r>
@@ -32827,7 +32758,7 @@
           <w:noProof/>
         </w:rPr>
       </w:pPr>
-      <w:bookmarkStart w:id="47" w:name="_Toc268447091"/>
+      <w:bookmarkStart w:id="47" w:name="_Toc269603725"/>
       <w:r>
         <w:t>Summary</w:t>
       </w:r>
@@ -33343,7 +33274,7 @@
       <w:bookmarkStart w:id="48" w:name="_Ref152336971"/>
       <w:bookmarkStart w:id="49" w:name="_Ref152337867"/>
       <w:bookmarkStart w:id="50" w:name="_Toc152342171"/>
-      <w:bookmarkStart w:id="51" w:name="_Toc268447092"/>
+      <w:bookmarkStart w:id="51" w:name="_Toc269603726"/>
       <w:r>
         <w:t xml:space="preserve">Cuts – Pruning </w:t>
       </w:r>
@@ -35435,7 +35366,7 @@
         </w:numPr>
       </w:pPr>
       <w:bookmarkStart w:id="52" w:name="_Toc152342172"/>
-      <w:bookmarkStart w:id="53" w:name="_Toc268447093"/>
+      <w:bookmarkStart w:id="53" w:name="_Toc269603727"/>
       <w:r>
         <w:t>Relational Ex-Or</w:t>
       </w:r>
@@ -37068,7 +36999,7 @@
         </w:numPr>
       </w:pPr>
       <w:bookmarkStart w:id="54" w:name="_Toc152342173"/>
-      <w:bookmarkStart w:id="55" w:name="_Toc268447094"/>
+      <w:bookmarkStart w:id="55" w:name="_Toc269603728"/>
       <w:r>
         <w:t>S</w:t>
       </w:r>
@@ -38697,7 +38628,7 @@
           <w:numId w:val="12"/>
         </w:numPr>
       </w:pPr>
-      <w:bookmarkStart w:id="56" w:name="_Toc268447095"/>
+      <w:bookmarkStart w:id="56" w:name="_Toc269603729"/>
       <w:r>
         <w:t>Debugging</w:t>
       </w:r>
@@ -39549,7 +39480,7 @@
         <w:pStyle w:val="Heading1"/>
       </w:pPr>
       <w:bookmarkStart w:id="57" w:name="_Toc152342174"/>
-      <w:bookmarkStart w:id="58" w:name="_Toc268447096"/>
+      <w:bookmarkStart w:id="58" w:name="_Toc269603730"/>
       <w:r>
         <w:t>Implementing</w:t>
       </w:r>
@@ -39750,7 +39681,7 @@
         </w:numPr>
       </w:pPr>
       <w:bookmarkStart w:id="59" w:name="_Toc188639979"/>
-      <w:bookmarkStart w:id="60" w:name="_Toc268447097"/>
+      <w:bookmarkStart w:id="60" w:name="_Toc269603731"/>
       <w:r>
         <w:t xml:space="preserve">With </w:t>
       </w:r>
@@ -40371,7 +40302,7 @@
         </w:rPr>
       </w:pPr>
       <w:bookmarkStart w:id="61" w:name="_Toc188639980"/>
-      <w:bookmarkStart w:id="62" w:name="_Toc268447098"/>
+      <w:bookmarkStart w:id="62" w:name="_Toc269603732"/>
       <w:r>
         <w:rPr>
           <w:highlight w:val="yellow"/>
@@ -40408,7 +40339,7 @@
           <w:numId w:val="21"/>
         </w:numPr>
       </w:pPr>
-      <w:bookmarkStart w:id="63" w:name="_Toc268447099"/>
+      <w:bookmarkStart w:id="63" w:name="_Toc269603733"/>
       <w:r>
         <w:t>As</w:t>
       </w:r>
@@ -43369,7 +43300,7 @@
       </w:pPr>
       <w:bookmarkStart w:id="64" w:name="_Ref165145634"/>
       <w:bookmarkStart w:id="65" w:name="_Toc152342178"/>
-      <w:bookmarkStart w:id="66" w:name="_Toc268447100"/>
+      <w:bookmarkStart w:id="66" w:name="_Toc269603734"/>
       <w:r>
         <w:lastRenderedPageBreak/>
         <w:t>I</w:t>
@@ -44776,7 +44707,7 @@
           <w:numId w:val="21"/>
         </w:numPr>
       </w:pPr>
-      <w:bookmarkStart w:id="67" w:name="_Toc268447101"/>
+      <w:bookmarkStart w:id="67" w:name="_Toc269603735"/>
       <w:r>
         <w:t>Creating relations from ILEs</w:t>
       </w:r>
@@ -46086,7 +46017,7 @@
           <w:numId w:val="21"/>
         </w:numPr>
       </w:pPr>
-      <w:bookmarkStart w:id="68" w:name="_Toc268447102"/>
+      <w:bookmarkStart w:id="68" w:name="_Toc269603736"/>
       <w:r>
         <w:t>Limitations of ILEs</w:t>
       </w:r>
@@ -47400,7 +47331,7 @@
           <w:numId w:val="21"/>
         </w:numPr>
       </w:pPr>
-      <w:bookmarkStart w:id="69" w:name="_Toc268447103"/>
+      <w:bookmarkStart w:id="69" w:name="_Toc269603737"/>
       <w:r>
         <w:t>S</w:t>
       </w:r>
@@ -47556,7 +47487,7 @@
       <w:pPr>
         <w:pStyle w:val="Heading1"/>
       </w:pPr>
-      <w:bookmarkStart w:id="70" w:name="_Toc268447104"/>
+      <w:bookmarkStart w:id="70" w:name="_Toc269603738"/>
       <w:r>
         <w:t>Limitations of Logic Paradigm</w:t>
       </w:r>
@@ -47570,7 +47501,7 @@
           <w:numId w:val="21"/>
         </w:numPr>
       </w:pPr>
-      <w:bookmarkStart w:id="71" w:name="_Toc268447105"/>
+      <w:bookmarkStart w:id="71" w:name="_Toc269603739"/>
       <w:r>
         <w:t xml:space="preserve">Bi-directionality </w:t>
       </w:r>
@@ -48456,7 +48387,7 @@
           <w:numId w:val="21"/>
         </w:numPr>
       </w:pPr>
-      <w:bookmarkStart w:id="72" w:name="_Toc268447106"/>
+      <w:bookmarkStart w:id="72" w:name="_Toc269603740"/>
       <w:r>
         <w:t>I/O is not reversible</w:t>
       </w:r>
@@ -48861,7 +48792,7 @@
       <w:pPr>
         <w:pStyle w:val="Heading1"/>
       </w:pPr>
-      <w:bookmarkStart w:id="73" w:name="_Toc268447107"/>
+      <w:bookmarkStart w:id="73" w:name="_Toc269603741"/>
       <w:r>
         <w:t>Logic Programming Examples</w:t>
       </w:r>
@@ -48901,7 +48832,7 @@
           <w:numId w:val="21"/>
         </w:numPr>
       </w:pPr>
-      <w:bookmarkStart w:id="74" w:name="_Toc268447108"/>
+      <w:bookmarkStart w:id="74" w:name="_Toc269603742"/>
       <w:r>
         <w:t>Factorial</w:t>
       </w:r>
@@ -49097,7 +49028,7 @@
           <w:numId w:val="21"/>
         </w:numPr>
       </w:pPr>
-      <w:bookmarkStart w:id="76" w:name="_Toc268447109"/>
+      <w:bookmarkStart w:id="76" w:name="_Toc269603743"/>
       <w:r>
         <w:t>D</w:t>
       </w:r>
@@ -51097,7 +51028,7 @@
         </w:numPr>
       </w:pPr>
       <w:bookmarkStart w:id="77" w:name="_Toc152342180"/>
-      <w:bookmarkStart w:id="78" w:name="_Toc268447110"/>
+      <w:bookmarkStart w:id="78" w:name="_Toc269603744"/>
       <w:r>
         <w:t>F</w:t>
       </w:r>
@@ -53965,7 +53896,7 @@
         </w:rPr>
       </w:pPr>
       <w:bookmarkStart w:id="79" w:name="_References"/>
-      <w:bookmarkStart w:id="80" w:name="_Toc268447111"/>
+      <w:bookmarkStart w:id="80" w:name="_Toc269603745"/>
       <w:bookmarkEnd w:id="79"/>
       <w:r>
         <w:rPr>
@@ -53992,7 +53923,7 @@
       <w:pPr>
         <w:pStyle w:val="Heading1"/>
       </w:pPr>
-      <w:bookmarkStart w:id="81" w:name="_Toc268447112"/>
+      <w:bookmarkStart w:id="81" w:name="_Toc269603746"/>
       <w:r>
         <w:t>References</w:t>
       </w:r>
@@ -54295,7 +54226,7 @@
         <w:rPr>
           <w:noProof/>
         </w:rPr>
-        <w:t>2</w:t>
+        <w:t>1</w:t>
       </w:r>
     </w:fldSimple>
     <w:r>
@@ -54412,7 +54343,7 @@
         </v:handles>
         <o:lock v:ext="edit" text="t" shapetype="t"/>
       </v:shapetype>
-      <v:shape id="_x0000_i1027" type="#_x0000_t136" style="width:23.65pt;height:51.1pt" o:bullet="t" fillcolor="#9bbb59">
+      <v:shape id="_x0000_i1028" type="#_x0000_t136" style="width:23.75pt;height:50.95pt" o:bullet="t" fillcolor="#9bbb59">
         <v:shadow color="#868686"/>
         <v:textpath style="font-family:&quot;Arial Black&quot;;v-text-kern:t" trim="t" fitpath="t" string="2"/>
       </v:shape>

</xml_diff>